<commit_message>
modified diploma main text
</commit_message>
<xml_diff>
--- a/diploma_project/ВКР_NER_для_эпилепсии_ Постоев .docx
+++ b/diploma_project/ВКР_NER_для_эпилепсии_ Постоев .docx
@@ -1798,7 +1798,6 @@
       <w:pPr>
         <w:rPr>
           <w:szCs w:val="28"/>
-          <w:lang w:val="ru-RU"/>
         </w:rPr>
       </w:pPr>
       <w:r>
@@ -1810,7 +1809,6 @@
       <w:r>
         <w:rPr>
           <w:szCs w:val="28"/>
-          <w:lang w:val="ru-RU"/>
         </w:rPr>
         <w:t xml:space="preserve"> – </w:t>
       </w:r>
@@ -1823,7 +1821,6 @@
       <w:r>
         <w:rPr>
           <w:szCs w:val="28"/>
-          <w:lang w:val="ru-RU"/>
         </w:rPr>
         <w:t>-</w:t>
       </w:r>
@@ -1836,7 +1833,6 @@
       <w:r>
         <w:rPr>
           <w:szCs w:val="28"/>
-          <w:lang w:val="ru-RU"/>
         </w:rPr>
         <w:t>-</w:t>
       </w:r>
@@ -1849,9 +1845,47 @@
       <w:r>
         <w:rPr>
           <w:szCs w:val="28"/>
-          <w:lang w:val="ru-RU"/>
-        </w:rPr>
-        <w:t xml:space="preserve"> (рус. – часть речи)</w:t>
+        </w:rPr>
+        <w:t xml:space="preserve"> (</w:t>
+      </w:r>
+      <w:r>
+        <w:rPr>
+          <w:szCs w:val="28"/>
+          <w:lang w:val="ru-RU"/>
+        </w:rPr>
+        <w:t>рус</w:t>
+      </w:r>
+      <w:r>
+        <w:rPr>
+          <w:szCs w:val="28"/>
+        </w:rPr>
+        <w:t xml:space="preserve">. – </w:t>
+      </w:r>
+      <w:r>
+        <w:rPr>
+          <w:szCs w:val="28"/>
+          <w:lang w:val="ru-RU"/>
+        </w:rPr>
+        <w:t>часть</w:t>
+      </w:r>
+      <w:r>
+        <w:rPr>
+          <w:szCs w:val="28"/>
+        </w:rPr>
+        <w:t xml:space="preserve"> </w:t>
+      </w:r>
+      <w:r>
+        <w:rPr>
+          <w:szCs w:val="28"/>
+          <w:lang w:val="ru-RU"/>
+        </w:rPr>
+        <w:t>речи</w:t>
+      </w:r>
+      <w:r>
+        <w:rPr>
+          <w:szCs w:val="28"/>
+        </w:rPr>
+        <w:t>)</w:t>
       </w:r>
     </w:p>
     <w:p>
@@ -1862,13 +1896,10 @@
           <w:bCs/>
           <w:sz w:val="37"/>
           <w:szCs w:val="37"/>
-          <w:lang w:val="ru-RU" w:bidi="ru-RU"/>
-        </w:rPr>
-      </w:pPr>
-      <w:r>
-        <w:rPr>
-          <w:lang w:val="ru-RU"/>
-        </w:rPr>
+          <w:lang w:bidi="ru-RU"/>
+        </w:rPr>
+      </w:pPr>
+      <w:r>
         <w:br w:type="page"/>
       </w:r>
     </w:p>
@@ -3143,179 +3174,7 @@
         <w:t xml:space="preserve"> </w:t>
       </w:r>
       <w:r>
-        <w:rPr>
-          <w:lang w:val="ru-RU"/>
-        </w:rPr>
-        <w:t xml:space="preserve">Данные тексты в исходной форме неструктурированны. В процессе обработки, сначала проводится их сегментация (например, разбиение на предложения - сегменты) и </w:t>
-      </w:r>
-      <w:proofErr w:type="spellStart"/>
-      <w:r>
-        <w:rPr>
-          <w:lang w:val="ru-RU"/>
-        </w:rPr>
-        <w:t>токенизация</w:t>
-      </w:r>
-      <w:proofErr w:type="spellEnd"/>
-      <w:r>
-        <w:rPr>
-          <w:lang w:val="ru-RU"/>
-        </w:rPr>
-        <w:t xml:space="preserve"> – выделение отдельных слов – </w:t>
-      </w:r>
-      <w:proofErr w:type="spellStart"/>
-      <w:r>
-        <w:rPr>
-          <w:lang w:val="ru-RU"/>
-        </w:rPr>
-        <w:t>токенов</w:t>
-      </w:r>
-      <w:proofErr w:type="spellEnd"/>
-      <w:r>
-        <w:rPr>
-          <w:lang w:val="ru-RU"/>
-        </w:rPr>
-        <w:t xml:space="preserve"> в тексте. Затем проводится </w:t>
-      </w:r>
-      <w:proofErr w:type="spellStart"/>
-      <w:r>
-        <w:rPr>
-          <w:lang w:val="ru-RU"/>
-        </w:rPr>
-        <w:t>лемматизация</w:t>
-      </w:r>
-      <w:proofErr w:type="spellEnd"/>
-      <w:r>
-        <w:rPr>
-          <w:lang w:val="ru-RU"/>
-        </w:rPr>
-        <w:t xml:space="preserve"> – приведение слова к нормальной форме, например, для существительного – приведение к именительному падежу и единственному числу. Вместо </w:t>
-      </w:r>
-      <w:proofErr w:type="spellStart"/>
-      <w:r>
-        <w:rPr>
-          <w:lang w:val="ru-RU"/>
-        </w:rPr>
-        <w:t>лемматизации</w:t>
-      </w:r>
-      <w:proofErr w:type="spellEnd"/>
-      <w:r>
-        <w:rPr>
-          <w:lang w:val="ru-RU"/>
-        </w:rPr>
-        <w:t xml:space="preserve"> может проводиться </w:t>
-      </w:r>
-      <w:proofErr w:type="spellStart"/>
-      <w:r>
-        <w:rPr>
-          <w:lang w:val="ru-RU"/>
-        </w:rPr>
-        <w:t>стемминг</w:t>
-      </w:r>
-      <w:proofErr w:type="spellEnd"/>
-      <w:r>
-        <w:rPr>
-          <w:lang w:val="ru-RU"/>
-        </w:rPr>
-        <w:t xml:space="preserve"> – поиск корня слова. Далее происходит определение части речи </w:t>
-      </w:r>
-      <w:proofErr w:type="spellStart"/>
-      <w:r>
-        <w:rPr>
-          <w:lang w:val="ru-RU"/>
-        </w:rPr>
-        <w:t>токенов</w:t>
-      </w:r>
-      <w:proofErr w:type="spellEnd"/>
-      <w:r>
-        <w:rPr>
-          <w:lang w:val="ru-RU"/>
-        </w:rPr>
-        <w:t xml:space="preserve"> (</w:t>
-      </w:r>
-      <w:r>
-        <w:t>POS</w:t>
-      </w:r>
-      <w:r>
-        <w:rPr>
-          <w:lang w:val="ru-RU"/>
-        </w:rPr>
-        <w:t xml:space="preserve">-тегирование). В зависимости от части речи, </w:t>
-      </w:r>
-      <w:proofErr w:type="spellStart"/>
-      <w:r>
-        <w:rPr>
-          <w:lang w:val="ru-RU"/>
-        </w:rPr>
-        <w:t>токену</w:t>
-      </w:r>
-      <w:proofErr w:type="spellEnd"/>
-      <w:r>
-        <w:rPr>
-          <w:lang w:val="ru-RU"/>
-        </w:rPr>
-        <w:t xml:space="preserve"> присваивается определенный тег, например </w:t>
-      </w:r>
-      <w:r>
-        <w:t>NN</w:t>
-      </w:r>
-      <w:r>
-        <w:rPr>
-          <w:lang w:val="ru-RU"/>
-        </w:rPr>
-        <w:t xml:space="preserve"> – сокращенно от английского «</w:t>
-      </w:r>
-      <w:r>
-        <w:t>noun</w:t>
-      </w:r>
-      <w:r>
-        <w:rPr>
-          <w:lang w:val="ru-RU"/>
-        </w:rPr>
-        <w:t xml:space="preserve">» – для существительного. После этого, выделяются комбинации слов (англ. - </w:t>
-      </w:r>
-      <w:r>
-        <w:t>chunking</w:t>
-      </w:r>
-      <w:r>
-        <w:rPr>
-          <w:lang w:val="ru-RU"/>
-        </w:rPr>
-        <w:t xml:space="preserve">) на основе </w:t>
-      </w:r>
-      <w:r>
-        <w:t>POS</w:t>
-      </w:r>
-      <w:r>
-        <w:rPr>
-          <w:lang w:val="ru-RU"/>
-        </w:rPr>
-        <w:t xml:space="preserve">-тегов и им также присваиваются теги. </w:t>
-      </w:r>
-      <w:proofErr w:type="spellStart"/>
-      <w:r>
-        <w:rPr>
-          <w:lang w:val="ru-RU"/>
-        </w:rPr>
-        <w:t>Наример</w:t>
-      </w:r>
-      <w:proofErr w:type="spellEnd"/>
-      <w:r>
-        <w:rPr>
-          <w:lang w:val="ru-RU"/>
-        </w:rPr>
-        <w:t xml:space="preserve">, </w:t>
-      </w:r>
-      <w:r>
-        <w:t>VB</w:t>
-      </w:r>
-      <w:r>
-        <w:rPr>
-          <w:lang w:val="ru-RU"/>
-        </w:rPr>
-        <w:t>(</w:t>
-      </w:r>
-      <w:r>
-        <w:t>verb</w:t>
+        <w:t>NLP</w:t>
       </w:r>
       <w:r>
         <w:rPr>
@@ -3324,72 +3183,54 @@
         <w:t xml:space="preserve"> </w:t>
       </w:r>
       <w:r>
-        <w:t>phrase</w:t>
-      </w:r>
-      <w:r>
-        <w:rPr>
-          <w:lang w:val="ru-RU"/>
-        </w:rPr>
-        <w:t xml:space="preserve">) – глагольная фраза. И каждому </w:t>
-      </w:r>
-      <w:proofErr w:type="spellStart"/>
-      <w:r>
-        <w:rPr>
-          <w:lang w:val="ru-RU"/>
-        </w:rPr>
-        <w:t>токену</w:t>
-      </w:r>
-      <w:proofErr w:type="spellEnd"/>
-      <w:r>
-        <w:rPr>
-          <w:lang w:val="ru-RU"/>
-        </w:rPr>
-        <w:t xml:space="preserve"> присваивается </w:t>
-      </w:r>
-      <w:r>
-        <w:t>BIO</w:t>
-      </w:r>
-      <w:r>
-        <w:rPr>
-          <w:lang w:val="ru-RU"/>
-        </w:rPr>
-        <w:t>-тег (</w:t>
-      </w:r>
-      <w:r>
-        <w:t>beginning</w:t>
-      </w:r>
-      <w:r>
-        <w:rPr>
-          <w:lang w:val="ru-RU"/>
-        </w:rPr>
-        <w:t xml:space="preserve"> – начало фразы, </w:t>
-      </w:r>
-      <w:r>
-        <w:t>inside</w:t>
-      </w:r>
-      <w:r>
-        <w:rPr>
-          <w:lang w:val="ru-RU"/>
-        </w:rPr>
-        <w:t xml:space="preserve"> – внутри фразы и </w:t>
-      </w:r>
-      <w:r>
-        <w:t>outside</w:t>
-      </w:r>
-      <w:r>
-        <w:rPr>
-          <w:lang w:val="ru-RU"/>
-        </w:rPr>
-        <w:t xml:space="preserve"> – вне какой-либо комбинации). Таким образом, текст подготавливается для дальнейшего анализа и применения алгоритмов </w:t>
-      </w:r>
-      <w:r>
-        <w:t>NER</w:t>
-      </w:r>
-      <w:r>
-        <w:rPr>
-          <w:lang w:val="ru-RU"/>
-        </w:rPr>
-        <w:t>.</w:t>
+        <w:rPr>
+          <w:lang w:val="ru-RU"/>
+        </w:rPr>
+        <w:t>охватывает множество задач: синтаксический и семантический анализы текста</w:t>
+      </w:r>
+      <w:r>
+        <w:rPr>
+          <w:lang w:val="ru-RU"/>
+        </w:rPr>
+        <w:t xml:space="preserve">, определение именованных сущностей, </w:t>
+      </w:r>
+      <w:r>
+        <w:rPr>
+          <w:lang w:val="ru-RU"/>
+        </w:rPr>
+        <w:t>определение эмоциональной окраски текста, его жанр</w:t>
+      </w:r>
+      <w:r>
+        <w:rPr>
+          <w:lang w:val="ru-RU"/>
+        </w:rPr>
+        <w:t>а</w:t>
+      </w:r>
+      <w:r>
+        <w:rPr>
+          <w:lang w:val="ru-RU"/>
+        </w:rPr>
+        <w:t xml:space="preserve">, генерирование </w:t>
+      </w:r>
+      <w:proofErr w:type="gramStart"/>
+      <w:r>
+        <w:rPr>
+          <w:lang w:val="ru-RU"/>
+        </w:rPr>
+        <w:t>текста(</w:t>
+      </w:r>
+      <w:proofErr w:type="gramEnd"/>
+      <w:r>
+        <w:rPr>
+          <w:lang w:val="ru-RU"/>
+        </w:rPr>
+        <w:t xml:space="preserve">вопросно-ответные системы), определение отношения </w:t>
+      </w:r>
+      <w:r>
+        <w:rPr>
+          <w:lang w:val="ru-RU"/>
+        </w:rPr>
+        <w:t xml:space="preserve">слов друг к другу(интерференция) и т.д. </w:t>
       </w:r>
     </w:p>
     <w:p>
@@ -3399,6 +3240,453 @@
         <w:ind w:firstLine="708"/>
         <w:jc w:val="both"/>
         <w:rPr>
+          <w:lang w:val="ru-RU"/>
+        </w:rPr>
+      </w:pPr>
+      <w:r>
+        <w:rPr>
+          <w:lang w:val="ru-RU"/>
+        </w:rPr>
+        <w:t>Как рассчитывается точность?</w:t>
+      </w:r>
+    </w:p>
+    <w:p>
+      <w:pPr>
+        <w:shd w:val="clear" w:color="auto" w:fill="FFFFFF"/>
+        <w:spacing w:line="360" w:lineRule="auto"/>
+        <w:ind w:firstLine="708"/>
+        <w:jc w:val="both"/>
+        <w:rPr>
+          <w:lang w:val="ru-RU"/>
+        </w:rPr>
+      </w:pPr>
+      <w:r>
+        <w:rPr>
+          <w:lang w:val="ru-RU"/>
+        </w:rPr>
+        <w:t>Задача ПЗС исследована хорош</w:t>
+      </w:r>
+      <w:proofErr w:type="gramStart"/>
+      <w:r>
+        <w:rPr>
+          <w:lang w:val="ru-RU"/>
+        </w:rPr>
+        <w:t>о(</w:t>
+      </w:r>
+      <w:proofErr w:type="gramEnd"/>
+      <w:r>
+        <w:rPr>
+          <w:lang w:val="ru-RU"/>
+        </w:rPr>
+        <w:t>привести примеры)…в том числе, для медицинских текстов….</w:t>
+      </w:r>
+    </w:p>
+    <w:p>
+      <w:pPr>
+        <w:shd w:val="clear" w:color="auto" w:fill="FFFFFF"/>
+        <w:spacing w:line="360" w:lineRule="auto"/>
+        <w:ind w:firstLine="708"/>
+        <w:jc w:val="both"/>
+        <w:rPr>
+          <w:lang w:val="ru-RU"/>
+        </w:rPr>
+      </w:pPr>
+      <w:r>
+        <w:rPr>
+          <w:lang w:val="ru-RU"/>
+        </w:rPr>
+        <w:t>Однако, есть проблем</w:t>
+      </w:r>
+      <w:proofErr w:type="gramStart"/>
+      <w:r>
+        <w:rPr>
+          <w:lang w:val="ru-RU"/>
+        </w:rPr>
+        <w:t>ы(</w:t>
+      </w:r>
+      <w:proofErr w:type="gramEnd"/>
+      <w:r>
+        <w:rPr>
+          <w:lang w:val="ru-RU"/>
+        </w:rPr>
+        <w:t xml:space="preserve">нет </w:t>
+      </w:r>
+      <w:r>
+        <w:t>fine</w:t>
+      </w:r>
+      <w:r>
+        <w:rPr>
+          <w:lang w:val="ru-RU"/>
+        </w:rPr>
+        <w:t>-</w:t>
+      </w:r>
+      <w:r>
+        <w:t>tuned</w:t>
+      </w:r>
+      <w:r>
+        <w:rPr>
+          <w:lang w:val="ru-RU"/>
+        </w:rPr>
+        <w:t xml:space="preserve"> </w:t>
+      </w:r>
+      <w:r>
+        <w:rPr>
+          <w:lang w:val="ru-RU"/>
+        </w:rPr>
+        <w:t>исследования для эпилепсии  + нет корпусов эпилепсии)….. + сложность для русского языка</w:t>
+      </w:r>
+    </w:p>
+    <w:p>
+      <w:pPr>
+        <w:shd w:val="clear" w:color="auto" w:fill="FFFFFF"/>
+        <w:spacing w:line="360" w:lineRule="auto"/>
+        <w:ind w:firstLine="708"/>
+        <w:jc w:val="both"/>
+        <w:rPr>
+          <w:lang w:val="ru-RU"/>
+        </w:rPr>
+      </w:pPr>
+      <w:r>
+        <w:rPr>
+          <w:lang w:val="ru-RU"/>
+        </w:rPr>
+        <w:t>На основе</w:t>
+      </w:r>
+      <w:proofErr w:type="gramStart"/>
+      <w:r>
+        <w:rPr>
+          <w:lang w:val="ru-RU"/>
+        </w:rPr>
+        <w:t xml:space="preserve"> </w:t>
+      </w:r>
+      <w:r>
+        <w:rPr>
+          <w:lang w:val="ru-RU"/>
+        </w:rPr>
+        <w:t xml:space="preserve">[,,,] </w:t>
+      </w:r>
+      <w:r>
+        <w:rPr>
+          <w:lang w:val="ru-RU"/>
+        </w:rPr>
+        <w:t xml:space="preserve"> </w:t>
+      </w:r>
+      <w:proofErr w:type="gramEnd"/>
+      <w:r>
+        <w:rPr>
+          <w:lang w:val="ru-RU"/>
+        </w:rPr>
+        <w:t>наиболее точными методами являются...</w:t>
+      </w:r>
+    </w:p>
+    <w:p>
+      <w:pPr>
+        <w:shd w:val="clear" w:color="auto" w:fill="FFFFFF"/>
+        <w:spacing w:line="360" w:lineRule="auto"/>
+        <w:ind w:firstLine="708"/>
+        <w:jc w:val="both"/>
+        <w:rPr>
+          <w:lang w:val="ru-RU"/>
+        </w:rPr>
+      </w:pPr>
+      <w:r>
+        <w:rPr>
+          <w:lang w:val="ru-RU"/>
+        </w:rPr>
+        <w:t>Выбраны методы…</w:t>
+      </w:r>
+    </w:p>
+    <w:p>
+      <w:pPr>
+        <w:shd w:val="clear" w:color="auto" w:fill="FFFFFF"/>
+        <w:spacing w:line="360" w:lineRule="auto"/>
+        <w:ind w:firstLine="708"/>
+        <w:jc w:val="both"/>
+        <w:rPr>
+          <w:lang w:val="ru-RU"/>
+        </w:rPr>
+      </w:pPr>
+      <w:r>
+        <w:rPr>
+          <w:lang w:val="ru-RU"/>
+        </w:rPr>
+        <w:t>Есть гипотеза, что высокая точность может быть достигнута при …</w:t>
+      </w:r>
+    </w:p>
+    <w:p>
+      <w:pPr>
+        <w:shd w:val="clear" w:color="auto" w:fill="FFFFFF"/>
+        <w:spacing w:line="360" w:lineRule="auto"/>
+        <w:ind w:firstLine="708"/>
+        <w:jc w:val="both"/>
+        <w:rPr>
+          <w:lang w:val="ru-RU"/>
+        </w:rPr>
+      </w:pPr>
+      <w:r>
+        <w:rPr>
+          <w:lang w:val="ru-RU"/>
+        </w:rPr>
+        <w:t xml:space="preserve">Данные тексты в исходной форме неструктурированны. В процессе обработки, сначала проводится их сегментация (например, разбиение на предложения - сегменты) и </w:t>
+      </w:r>
+      <w:proofErr w:type="spellStart"/>
+      <w:r>
+        <w:rPr>
+          <w:lang w:val="ru-RU"/>
+        </w:rPr>
+        <w:t>токенизация</w:t>
+      </w:r>
+      <w:proofErr w:type="spellEnd"/>
+      <w:r>
+        <w:rPr>
+          <w:lang w:val="ru-RU"/>
+        </w:rPr>
+        <w:t xml:space="preserve"> – выделение отдельных слов – </w:t>
+      </w:r>
+      <w:proofErr w:type="spellStart"/>
+      <w:r>
+        <w:rPr>
+          <w:lang w:val="ru-RU"/>
+        </w:rPr>
+        <w:t>токенов</w:t>
+      </w:r>
+      <w:proofErr w:type="spellEnd"/>
+      <w:r>
+        <w:rPr>
+          <w:lang w:val="ru-RU"/>
+        </w:rPr>
+        <w:t xml:space="preserve"> в тексте. Затем проводится </w:t>
+      </w:r>
+      <w:proofErr w:type="spellStart"/>
+      <w:r>
+        <w:rPr>
+          <w:lang w:val="ru-RU"/>
+        </w:rPr>
+        <w:t>лемматизация</w:t>
+      </w:r>
+      <w:proofErr w:type="spellEnd"/>
+      <w:r>
+        <w:rPr>
+          <w:lang w:val="ru-RU"/>
+        </w:rPr>
+        <w:t xml:space="preserve"> – приведение слова к нормальной форме, например, для существительного – приведение к именительному падежу и единственному числу. Вместо </w:t>
+      </w:r>
+      <w:proofErr w:type="spellStart"/>
+      <w:r>
+        <w:rPr>
+          <w:lang w:val="ru-RU"/>
+        </w:rPr>
+        <w:t>лемматизации</w:t>
+      </w:r>
+      <w:proofErr w:type="spellEnd"/>
+      <w:r>
+        <w:rPr>
+          <w:lang w:val="ru-RU"/>
+        </w:rPr>
+        <w:t xml:space="preserve"> может проводиться </w:t>
+      </w:r>
+      <w:proofErr w:type="spellStart"/>
+      <w:r>
+        <w:rPr>
+          <w:lang w:val="ru-RU"/>
+        </w:rPr>
+        <w:t>стемминг</w:t>
+      </w:r>
+      <w:proofErr w:type="spellEnd"/>
+      <w:r>
+        <w:rPr>
+          <w:lang w:val="ru-RU"/>
+        </w:rPr>
+        <w:t xml:space="preserve"> – поиск корня слова. Далее происходит определение части речи </w:t>
+      </w:r>
+      <w:proofErr w:type="spellStart"/>
+      <w:r>
+        <w:rPr>
+          <w:lang w:val="ru-RU"/>
+        </w:rPr>
+        <w:t>токенов</w:t>
+      </w:r>
+      <w:proofErr w:type="spellEnd"/>
+      <w:r>
+        <w:rPr>
+          <w:lang w:val="ru-RU"/>
+        </w:rPr>
+        <w:t xml:space="preserve"> (</w:t>
+      </w:r>
+      <w:r>
+        <w:t>POS</w:t>
+      </w:r>
+      <w:r>
+        <w:rPr>
+          <w:lang w:val="ru-RU"/>
+        </w:rPr>
+        <w:t xml:space="preserve">-тегирование). В зависимости от части речи, </w:t>
+      </w:r>
+      <w:proofErr w:type="spellStart"/>
+      <w:r>
+        <w:rPr>
+          <w:lang w:val="ru-RU"/>
+        </w:rPr>
+        <w:t>токену</w:t>
+      </w:r>
+      <w:proofErr w:type="spellEnd"/>
+      <w:r>
+        <w:rPr>
+          <w:lang w:val="ru-RU"/>
+        </w:rPr>
+        <w:t xml:space="preserve"> присваивается определенный тег, например </w:t>
+      </w:r>
+      <w:r>
+        <w:t>NN</w:t>
+      </w:r>
+      <w:r>
+        <w:rPr>
+          <w:lang w:val="ru-RU"/>
+        </w:rPr>
+        <w:t xml:space="preserve"> – сокращенно от английского </w:t>
+      </w:r>
+      <w:r>
+        <w:rPr>
+          <w:lang w:val="ru-RU"/>
+        </w:rPr>
+        <w:lastRenderedPageBreak/>
+        <w:t>«</w:t>
+      </w:r>
+      <w:r>
+        <w:t>noun</w:t>
+      </w:r>
+      <w:r>
+        <w:rPr>
+          <w:lang w:val="ru-RU"/>
+        </w:rPr>
+        <w:t xml:space="preserve">» – для существительного. После этого, выделяются комбинации слов (англ. - </w:t>
+      </w:r>
+      <w:r>
+        <w:t>chunking</w:t>
+      </w:r>
+      <w:r>
+        <w:rPr>
+          <w:lang w:val="ru-RU"/>
+        </w:rPr>
+        <w:t xml:space="preserve">) на основе </w:t>
+      </w:r>
+      <w:r>
+        <w:t>POS</w:t>
+      </w:r>
+      <w:r>
+        <w:rPr>
+          <w:lang w:val="ru-RU"/>
+        </w:rPr>
+        <w:t xml:space="preserve">-тегов и им также присваиваются теги. </w:t>
+      </w:r>
+      <w:proofErr w:type="spellStart"/>
+      <w:r>
+        <w:rPr>
+          <w:lang w:val="ru-RU"/>
+        </w:rPr>
+        <w:t>Наример</w:t>
+      </w:r>
+      <w:proofErr w:type="spellEnd"/>
+      <w:r>
+        <w:rPr>
+          <w:lang w:val="ru-RU"/>
+        </w:rPr>
+        <w:t xml:space="preserve">, </w:t>
+      </w:r>
+      <w:r>
+        <w:t>VB</w:t>
+      </w:r>
+      <w:r>
+        <w:rPr>
+          <w:lang w:val="ru-RU"/>
+        </w:rPr>
+        <w:t>(</w:t>
+      </w:r>
+      <w:r>
+        <w:t>verb</w:t>
+      </w:r>
+      <w:r>
+        <w:rPr>
+          <w:lang w:val="ru-RU"/>
+        </w:rPr>
+        <w:t xml:space="preserve"> </w:t>
+      </w:r>
+      <w:r>
+        <w:t>phrase</w:t>
+      </w:r>
+      <w:r>
+        <w:rPr>
+          <w:lang w:val="ru-RU"/>
+        </w:rPr>
+        <w:t xml:space="preserve">) – глагольная фраза. И каждому </w:t>
+      </w:r>
+      <w:proofErr w:type="spellStart"/>
+      <w:r>
+        <w:rPr>
+          <w:lang w:val="ru-RU"/>
+        </w:rPr>
+        <w:t>токену</w:t>
+      </w:r>
+      <w:proofErr w:type="spellEnd"/>
+      <w:r>
+        <w:rPr>
+          <w:lang w:val="ru-RU"/>
+        </w:rPr>
+        <w:t xml:space="preserve"> присваивается </w:t>
+      </w:r>
+      <w:r>
+        <w:t>BIO</w:t>
+      </w:r>
+      <w:r>
+        <w:rPr>
+          <w:lang w:val="ru-RU"/>
+        </w:rPr>
+        <w:t>-тег (</w:t>
+      </w:r>
+      <w:r>
+        <w:t>beginning</w:t>
+      </w:r>
+      <w:r>
+        <w:rPr>
+          <w:lang w:val="ru-RU"/>
+        </w:rPr>
+        <w:t xml:space="preserve"> – начало фразы, </w:t>
+      </w:r>
+      <w:r>
+        <w:t>inside</w:t>
+      </w:r>
+      <w:r>
+        <w:rPr>
+          <w:lang w:val="ru-RU"/>
+        </w:rPr>
+        <w:t xml:space="preserve"> – внутри фразы и </w:t>
+      </w:r>
+      <w:r>
+        <w:t>outside</w:t>
+      </w:r>
+      <w:r>
+        <w:rPr>
+          <w:lang w:val="ru-RU"/>
+        </w:rPr>
+        <w:t xml:space="preserve"> – вне какой-либо комбинации). Таким образом, текст подготавливается для дальнейшего анализа и применения алгоритмов </w:t>
+      </w:r>
+      <w:r>
+        <w:t>NER</w:t>
+      </w:r>
+      <w:r>
+        <w:rPr>
+          <w:lang w:val="ru-RU"/>
+        </w:rPr>
+        <w:t>.</w:t>
+      </w:r>
+    </w:p>
+    <w:p>
+      <w:pPr>
+        <w:shd w:val="clear" w:color="auto" w:fill="FFFFFF"/>
+        <w:spacing w:line="360" w:lineRule="auto"/>
+        <w:ind w:firstLine="708"/>
+        <w:jc w:val="both"/>
+        <w:rPr>
           <w:color w:val="000000" w:themeColor="text1"/>
           <w:shd w:val="clear" w:color="auto" w:fill="FAFAFA"/>
           <w:lang w:val="ru-RU"/>
@@ -3449,16 +3737,7 @@
           <w:shd w:val="clear" w:color="auto" w:fill="FAFAFA"/>
           <w:lang w:val="ru-RU"/>
         </w:rPr>
-        <w:t xml:space="preserve">«Российский автономный необитаемый подводный аппарат впервые погрузился на дно &lt;Марианской впадины/ЛОКАЦИЯ&gt;. Об этом сообщает </w:t>
-      </w:r>
-      <w:r>
-        <w:rPr>
-          <w:color w:val="000000" w:themeColor="text1"/>
-          <w:shd w:val="clear" w:color="auto" w:fill="FAFAFA"/>
-          <w:lang w:val="ru-RU"/>
-        </w:rPr>
-        <w:lastRenderedPageBreak/>
-        <w:t>&lt;РИА «Новости»/ОРГАНИЗАЦИЯ&gt; со ссылкой на &lt;Фонд перспективных исследований (</w:t>
+        <w:t>«Российский автономный необитаемый подводный аппарат впервые погрузился на дно &lt;Марианской впадины/ЛОКАЦИЯ&gt;. Об этом сообщает &lt;РИА «Новости»/ОРГАНИЗАЦИЯ&gt; со ссылкой на &lt;Фонд перспективных исследований (</w:t>
       </w:r>
       <w:hyperlink r:id="rId9" w:history="1">
         <w:r>
@@ -3738,6 +4017,7 @@
           <w:color w:val="000000"/>
           <w:lang w:val="ru-RU"/>
         </w:rPr>
+        <w:lastRenderedPageBreak/>
         <w:t>Полисемия – множество значений у одного слова (омонимы, омографы).</w:t>
       </w:r>
     </w:p>
@@ -9697,21 +9977,12 @@
         </w:rPr>
         <w:t xml:space="preserve"> - линейны, то предыдущее уравнение можно представ</w:t>
       </w:r>
-      <w:proofErr w:type="spellStart"/>
-      <w:r>
-        <w:rPr>
-          <w:rFonts w:eastAsia="Times New Roman"/>
-          <w:lang w:val="ru-RU"/>
-        </w:rPr>
-        <w:t>ить</w:t>
-      </w:r>
-      <w:proofErr w:type="spellEnd"/>
-      <w:r>
-        <w:rPr>
-          <w:rFonts w:eastAsia="Times New Roman"/>
-          <w:lang w:val="ru-RU"/>
-        </w:rPr>
-        <w:t xml:space="preserve">, используя матрицы линейных коэффициентов: </w:t>
+      <w:r>
+        <w:rPr>
+          <w:rFonts w:eastAsia="Times New Roman"/>
+          <w:lang w:val="ru-RU"/>
+        </w:rPr>
+        <w:t xml:space="preserve">ить, используя матрицы линейных коэффициентов: </w:t>
       </w:r>
     </w:p>
     <w:p>
@@ -14860,7 +15131,6 @@
         <w:rPr>
           <w:rFonts w:eastAsia="Times New Roman"/>
           <w:color w:val="000000"/>
-          <w:lang w:val="ru-RU"/>
         </w:rPr>
       </w:pPr>
       <w:r>
@@ -14874,11 +15144,9 @@
         <w:rPr>
           <w:rFonts w:eastAsia="Times New Roman"/>
           <w:color w:val="000000"/>
-          <w:lang w:val="ru-RU"/>
         </w:rPr>
         <w:t>2</w:t>
       </w:r>
-      <w:proofErr w:type="spellStart"/>
       <w:r>
         <w:rPr>
           <w:rFonts w:eastAsia="Times New Roman"/>
@@ -14886,12 +15154,10 @@
         </w:rPr>
         <w:t>Vec</w:t>
       </w:r>
-      <w:proofErr w:type="spellEnd"/>
-      <w:r>
-        <w:rPr>
-          <w:rFonts w:eastAsia="Times New Roman"/>
-          <w:color w:val="000000"/>
-          <w:lang w:val="ru-RU"/>
+      <w:r>
+        <w:rPr>
+          <w:rFonts w:eastAsia="Times New Roman"/>
+          <w:color w:val="000000"/>
         </w:rPr>
         <w:t>/</w:t>
       </w:r>
@@ -14919,7 +15185,6 @@
         <w:rPr>
           <w:rFonts w:eastAsia="Times New Roman"/>
           <w:color w:val="000000"/>
-          <w:lang w:val="ru-RU"/>
         </w:rPr>
       </w:pPr>
     </w:p>
@@ -14939,7 +15204,6 @@
         <w:rPr>
           <w:rFonts w:eastAsia="Times New Roman"/>
           <w:color w:val="000000"/>
-          <w:lang w:val="ru-RU"/>
         </w:rPr>
       </w:pPr>
       <w:proofErr w:type="spellStart"/>
@@ -14968,7 +15232,6 @@
         <w:rPr>
           <w:rFonts w:eastAsia="Times New Roman"/>
           <w:color w:val="000000"/>
-          <w:lang w:val="ru-RU"/>
         </w:rPr>
       </w:pPr>
       <w:proofErr w:type="spellStart"/>
@@ -14997,7 +15260,6 @@
         <w:rPr>
           <w:rFonts w:eastAsia="Times New Roman"/>
           <w:color w:val="000000"/>
-          <w:lang w:val="ru-RU"/>
         </w:rPr>
       </w:pPr>
     </w:p>
@@ -15017,7 +15279,6 @@
         <w:rPr>
           <w:rFonts w:eastAsia="Times New Roman"/>
           <w:color w:val="000000"/>
-          <w:lang w:val="ru-RU"/>
         </w:rPr>
       </w:pPr>
       <w:r>
@@ -15044,7 +15305,6 @@
         <w:rPr>
           <w:rFonts w:eastAsia="Times New Roman"/>
           <w:color w:val="000000"/>
-          <w:lang w:val="ru-RU"/>
         </w:rPr>
       </w:pPr>
       <w:r>
@@ -15056,15 +15316,7 @@
       </w:r>
     </w:p>
     <w:p>
-      <w:pPr>
-        <w:rPr>
-          <w:lang w:val="ru-RU"/>
-        </w:rPr>
-      </w:pPr>
-      <w:r>
-        <w:rPr>
-          <w:lang w:val="ru-RU"/>
-        </w:rPr>
+      <w:r>
         <w:br w:type="page"/>
       </w:r>
     </w:p>
@@ -16007,7 +16259,7 @@
             <w:rPr>
               <w:noProof/>
             </w:rPr>
-            <w:t>17</w:t>
+            <w:t>6</w:t>
           </w:r>
         </w:fldSimple>
       </w:p>
@@ -17987,333 +18239,6 @@
 </w:styles>
 </file>
 
-<file path=word/glossary/document.xml><?xml version="1.0" encoding="utf-8"?>
-<w:glossaryDocument xmlns:ve="http://schemas.openxmlformats.org/markup-compatibility/2006" xmlns:o="urn:schemas-microsoft-com:office:office" xmlns:r="http://schemas.openxmlformats.org/officeDocument/2006/relationships" xmlns:m="http://schemas.openxmlformats.org/officeDocument/2006/math" xmlns:v="urn:schemas-microsoft-com:vml" xmlns:wp="http://schemas.openxmlformats.org/drawingml/2006/wordprocessingDrawing" xmlns:w10="urn:schemas-microsoft-com:office:word" xmlns:w="http://schemas.openxmlformats.org/wordprocessingml/2006/main" xmlns:wne="http://schemas.microsoft.com/office/word/2006/wordml">
-  <w:docParts/>
-</w:glossaryDocument>
-</file>
-
-<file path=word/glossary/fontTable.xml><?xml version="1.0" encoding="utf-8"?>
-<w:fonts xmlns:r="http://schemas.openxmlformats.org/officeDocument/2006/relationships" xmlns:w="http://schemas.openxmlformats.org/wordprocessingml/2006/main">
-  <w:font w:name="Symbol">
-    <w:panose1 w:val="05050102010706020507"/>
-    <w:charset w:val="02"/>
-    <w:family w:val="roman"/>
-    <w:pitch w:val="variable"/>
-    <w:sig w:usb0="00000000" w:usb1="10000000" w:usb2="00000000" w:usb3="00000000" w:csb0="80000000" w:csb1="00000000"/>
-  </w:font>
-  <w:font w:name="Times New Roman">
-    <w:panose1 w:val="02020603050405020304"/>
-    <w:charset w:val="CC"/>
-    <w:family w:val="roman"/>
-    <w:pitch w:val="variable"/>
-    <w:sig w:usb0="E0002EFF" w:usb1="C000785B" w:usb2="00000009" w:usb3="00000000" w:csb0="000001FF" w:csb1="00000000"/>
-  </w:font>
-  <w:font w:name="Courier New">
-    <w:panose1 w:val="02070309020205020404"/>
-    <w:charset w:val="CC"/>
-    <w:family w:val="modern"/>
-    <w:pitch w:val="fixed"/>
-    <w:sig w:usb0="E0002EFF" w:usb1="C0007843" w:usb2="00000009" w:usb3="00000000" w:csb0="000001FF" w:csb1="00000000"/>
-  </w:font>
-  <w:font w:name="Wingdings">
-    <w:panose1 w:val="05000000000000000000"/>
-    <w:charset w:val="02"/>
-    <w:family w:val="auto"/>
-    <w:pitch w:val="variable"/>
-    <w:sig w:usb0="00000000" w:usb1="10000000" w:usb2="00000000" w:usb3="00000000" w:csb0="80000000" w:csb1="00000000"/>
-  </w:font>
-  <w:font w:name="Lucida Sans">
-    <w:altName w:val="Times New Roman"/>
-    <w:charset w:val="00"/>
-    <w:family w:val="auto"/>
-    <w:pitch w:val="default"/>
-    <w:sig w:usb0="00000000" w:usb1="00000000" w:usb2="00000000" w:usb3="00000000" w:csb0="00000000" w:csb1="00000000"/>
-  </w:font>
-  <w:font w:name="Noto Sans Symbols">
-    <w:altName w:val="Times New Roman"/>
-    <w:charset w:val="00"/>
-    <w:family w:val="auto"/>
-    <w:pitch w:val="default"/>
-    <w:sig w:usb0="00000000" w:usb1="00000000" w:usb2="00000000" w:usb3="00000000" w:csb0="00000000" w:csb1="00000000"/>
-  </w:font>
-  <w:font w:name="Calibri">
-    <w:panose1 w:val="020F0502020204030204"/>
-    <w:charset w:val="CC"/>
-    <w:family w:val="swiss"/>
-    <w:pitch w:val="variable"/>
-    <w:sig w:usb0="E0002AFF" w:usb1="C000247B" w:usb2="00000009" w:usb3="00000000" w:csb0="000001FF" w:csb1="00000000"/>
-  </w:font>
-  <w:font w:name="Cambria">
-    <w:panose1 w:val="02040503050406030204"/>
-    <w:charset w:val="CC"/>
-    <w:family w:val="roman"/>
-    <w:pitch w:val="variable"/>
-    <w:sig w:usb0="E00002FF" w:usb1="400004FF" w:usb2="00000000" w:usb3="00000000" w:csb0="0000019F" w:csb1="00000000"/>
-  </w:font>
-  <w:font w:name="Tahoma">
-    <w:panose1 w:val="020B0604030504040204"/>
-    <w:charset w:val="CC"/>
-    <w:family w:val="swiss"/>
-    <w:pitch w:val="variable"/>
-    <w:sig w:usb0="E1002EFF" w:usb1="C000605B" w:usb2="00000029" w:usb3="00000000" w:csb0="000101FF" w:csb1="00000000"/>
-  </w:font>
-  <w:font w:name="Cambria Math">
-    <w:panose1 w:val="02040503050406030204"/>
-    <w:charset w:val="CC"/>
-    <w:family w:val="roman"/>
-    <w:pitch w:val="variable"/>
-    <w:sig w:usb0="E00002FF" w:usb1="420024FF" w:usb2="00000000" w:usb3="00000000" w:csb0="0000019F" w:csb1="00000000"/>
-  </w:font>
-  <w:font w:name="Helvetica Neue">
-    <w:altName w:val="Times New Roman"/>
-    <w:charset w:val="00"/>
-    <w:family w:val="auto"/>
-    <w:pitch w:val="default"/>
-    <w:sig w:usb0="00000000" w:usb1="00000000" w:usb2="00000000" w:usb3="00000000" w:csb0="00000000" w:csb1="00000000"/>
-  </w:font>
-</w:fonts>
-</file>
-
-<file path=word/glossary/settings.xml><?xml version="1.0" encoding="utf-8"?>
-<w:settings xmlns:o="urn:schemas-microsoft-com:office:office" xmlns:r="http://schemas.openxmlformats.org/officeDocument/2006/relationships" xmlns:m="http://schemas.openxmlformats.org/officeDocument/2006/math" xmlns:v="urn:schemas-microsoft-com:vml" xmlns:w10="urn:schemas-microsoft-com:office:word" xmlns:w="http://schemas.openxmlformats.org/wordprocessingml/2006/main" xmlns:sl="http://schemas.openxmlformats.org/schemaLibrary/2006/main">
-  <w:view w:val="normal"/>
-  <w:defaultTabStop w:val="708"/>
-  <w:characterSpacingControl w:val="doNotCompress"/>
-  <w:compat>
-    <w:useFELayout/>
-  </w:compat>
-  <w:rsids>
-    <w:rsidRoot w:val="007A62F6"/>
-    <w:rsid w:val="007A62F6"/>
-  </w:rsids>
-  <m:mathPr>
-    <m:mathFont m:val="Cambria Math"/>
-    <m:brkBin m:val="before"/>
-    <m:brkBinSub m:val="--"/>
-    <m:smallFrac m:val="off"/>
-    <m:dispDef/>
-    <m:lMargin m:val="0"/>
-    <m:rMargin m:val="0"/>
-    <m:defJc m:val="centerGroup"/>
-    <m:wrapIndent m:val="1440"/>
-    <m:intLim m:val="subSup"/>
-    <m:naryLim m:val="undOvr"/>
-  </m:mathPr>
-  <w:themeFontLang w:val="ru-RU"/>
-  <w:clrSchemeMapping w:bg1="light1" w:t1="dark1" w:bg2="light2" w:t2="dark2" w:accent1="accent1" w:accent2="accent2" w:accent3="accent3" w:accent4="accent4" w:accent5="accent5" w:accent6="accent6" w:hyperlink="hyperlink" w:followedHyperlink="followedHyperlink"/>
-  <w:decimalSymbol w:val=","/>
-  <w:listSeparator w:val=";"/>
-</w:settings>
-</file>
-
-<file path=word/glossary/styles.xml><?xml version="1.0" encoding="utf-8"?>
-<w:styles xmlns:r="http://schemas.openxmlformats.org/officeDocument/2006/relationships" xmlns:w="http://schemas.openxmlformats.org/wordprocessingml/2006/main">
-  <w:docDefaults>
-    <w:rPrDefault>
-      <w:rPr>
-        <w:rFonts w:asciiTheme="minorHAnsi" w:eastAsiaTheme="minorEastAsia" w:hAnsiTheme="minorHAnsi" w:cstheme="minorBidi"/>
-        <w:sz w:val="22"/>
-        <w:szCs w:val="22"/>
-        <w:lang w:val="ru-RU" w:eastAsia="ru-RU" w:bidi="ar-SA"/>
-      </w:rPr>
-    </w:rPrDefault>
-    <w:pPrDefault>
-      <w:pPr>
-        <w:spacing w:after="200" w:line="276" w:lineRule="auto"/>
-      </w:pPr>
-    </w:pPrDefault>
-  </w:docDefaults>
-  <w:latentStyles w:defLockedState="0" w:defUIPriority="99" w:defSemiHidden="1" w:defUnhideWhenUsed="1" w:defQFormat="0" w:count="267">
-    <w:lsdException w:name="Normal" w:semiHidden="0" w:uiPriority="0" w:unhideWhenUsed="0" w:qFormat="1"/>
-    <w:lsdException w:name="heading 1" w:semiHidden="0" w:uiPriority="9" w:unhideWhenUsed="0" w:qFormat="1"/>
-    <w:lsdException w:name="heading 2" w:uiPriority="9" w:qFormat="1"/>
-    <w:lsdException w:name="heading 3" w:uiPriority="9" w:qFormat="1"/>
-    <w:lsdException w:name="heading 4" w:uiPriority="9" w:qFormat="1"/>
-    <w:lsdException w:name="heading 5" w:uiPriority="9" w:qFormat="1"/>
-    <w:lsdException w:name="heading 6" w:uiPriority="9" w:qFormat="1"/>
-    <w:lsdException w:name="heading 7" w:uiPriority="9" w:qFormat="1"/>
-    <w:lsdException w:name="heading 8" w:uiPriority="9" w:qFormat="1"/>
-    <w:lsdException w:name="heading 9" w:uiPriority="9" w:qFormat="1"/>
-    <w:lsdException w:name="toc 1" w:uiPriority="39"/>
-    <w:lsdException w:name="toc 2" w:uiPriority="39"/>
-    <w:lsdException w:name="toc 3" w:uiPriority="39"/>
-    <w:lsdException w:name="toc 4" w:uiPriority="39"/>
-    <w:lsdException w:name="toc 5" w:uiPriority="39"/>
-    <w:lsdException w:name="toc 6" w:uiPriority="39"/>
-    <w:lsdException w:name="toc 7" w:uiPriority="39"/>
-    <w:lsdException w:name="toc 8" w:uiPriority="39"/>
-    <w:lsdException w:name="toc 9" w:uiPriority="39"/>
-    <w:lsdException w:name="caption" w:uiPriority="35" w:qFormat="1"/>
-    <w:lsdException w:name="Title" w:semiHidden="0" w:uiPriority="10" w:unhideWhenUsed="0" w:qFormat="1"/>
-    <w:lsdException w:name="Default Paragraph Font" w:uiPriority="1"/>
-    <w:lsdException w:name="Subtitle" w:semiHidden="0" w:uiPriority="11" w:unhideWhenUsed="0" w:qFormat="1"/>
-    <w:lsdException w:name="Strong" w:semiHidden="0" w:uiPriority="22" w:unhideWhenUsed="0" w:qFormat="1"/>
-    <w:lsdException w:name="Emphasis" w:semiHidden="0" w:uiPriority="20" w:unhideWhenUsed="0" w:qFormat="1"/>
-    <w:lsdException w:name="Table Grid" w:semiHidden="0" w:uiPriority="59" w:unhideWhenUsed="0"/>
-    <w:lsdException w:name="Placeholder Text" w:unhideWhenUsed="0"/>
-    <w:lsdException w:name="No Spacing" w:semiHidden="0" w:uiPriority="1" w:unhideWhenUsed="0" w:qFormat="1"/>
-    <w:lsdException w:name="Light Shading" w:semiHidden="0" w:uiPriority="60" w:unhideWhenUsed="0"/>
-    <w:lsdException w:name="Light List" w:semiHidden="0" w:uiPriority="61" w:unhideWhenUsed="0"/>
-    <w:lsdException w:name="Light Grid" w:semiHidden="0" w:uiPriority="62" w:unhideWhenUsed="0"/>
-    <w:lsdException w:name="Medium Shading 1" w:semiHidden="0" w:uiPriority="63" w:unhideWhenUsed="0"/>
-    <w:lsdException w:name="Medium Shading 2" w:semiHidden="0" w:uiPriority="64" w:unhideWhenUsed="0"/>
-    <w:lsdException w:name="Medium List 1" w:semiHidden="0" w:uiPriority="65" w:unhideWhenUsed="0"/>
-    <w:lsdException w:name="Medium List 2" w:semiHidden="0" w:uiPriority="66" w:unhideWhenUsed="0"/>
-    <w:lsdException w:name="Medium Grid 1" w:semiHidden="0" w:uiPriority="67" w:unhideWhenUsed="0"/>
-    <w:lsdException w:name="Medium Grid 2" w:semiHidden="0" w:uiPriority="68" w:unhideWhenUsed="0"/>
-    <w:lsdException w:name="Medium Grid 3" w:semiHidden="0" w:uiPriority="69" w:unhideWhenUsed="0"/>
-    <w:lsdException w:name="Dark List" w:semiHidden="0" w:uiPriority="70" w:unhideWhenUsed="0"/>
-    <w:lsdException w:name="Colorful Shading" w:semiHidden="0" w:uiPriority="71" w:unhideWhenUsed="0"/>
-    <w:lsdException w:name="Colorful List" w:semiHidden="0" w:uiPriority="72" w:unhideWhenUsed="0"/>
-    <w:lsdException w:name="Colorful Grid" w:semiHidden="0" w:uiPriority="73" w:unhideWhenUsed="0"/>
-    <w:lsdException w:name="Light Shading Accent 1" w:semiHidden="0" w:uiPriority="60" w:unhideWhenUsed="0"/>
-    <w:lsdException w:name="Light List Accent 1" w:semiHidden="0" w:uiPriority="61" w:unhideWhenUsed="0"/>
-    <w:lsdException w:name="Light Grid Accent 1" w:semiHidden="0" w:uiPriority="62" w:unhideWhenUsed="0"/>
-    <w:lsdException w:name="Medium Shading 1 Accent 1" w:semiHidden="0" w:uiPriority="63" w:unhideWhenUsed="0"/>
-    <w:lsdException w:name="Medium Shading 2 Accent 1" w:semiHidden="0" w:uiPriority="64" w:unhideWhenUsed="0"/>
-    <w:lsdException w:name="Medium List 1 Accent 1" w:semiHidden="0" w:uiPriority="65" w:unhideWhenUsed="0"/>
-    <w:lsdException w:name="Revision" w:unhideWhenUsed="0"/>
-    <w:lsdException w:name="List Paragraph" w:semiHidden="0" w:uiPriority="34" w:unhideWhenUsed="0" w:qFormat="1"/>
-    <w:lsdException w:name="Quote" w:semiHidden="0" w:uiPriority="29" w:unhideWhenUsed="0" w:qFormat="1"/>
-    <w:lsdException w:name="Intense Quote" w:semiHidden="0" w:uiPriority="30" w:unhideWhenUsed="0" w:qFormat="1"/>
-    <w:lsdException w:name="Medium List 2 Accent 1" w:semiHidden="0" w:uiPriority="66" w:unhideWhenUsed="0"/>
-    <w:lsdException w:name="Medium Grid 1 Accent 1" w:semiHidden="0" w:uiPriority="67" w:unhideWhenUsed="0"/>
-    <w:lsdException w:name="Medium Grid 2 Accent 1" w:semiHidden="0" w:uiPriority="68" w:unhideWhenUsed="0"/>
-    <w:lsdException w:name="Medium Grid 3 Accent 1" w:semiHidden="0" w:uiPriority="69" w:unhideWhenUsed="0"/>
-    <w:lsdException w:name="Dark List Accent 1" w:semiHidden="0" w:uiPriority="70" w:unhideWhenUsed="0"/>
-    <w:lsdException w:name="Colorful Shading Accent 1" w:semiHidden="0" w:uiPriority="71" w:unhideWhenUsed="0"/>
-    <w:lsdException w:name="Colorful List Accent 1" w:semiHidden="0" w:uiPriority="72" w:unhideWhenUsed="0"/>
-    <w:lsdException w:name="Colorful Grid Accent 1" w:semiHidden="0" w:uiPriority="73" w:unhideWhenUsed="0"/>
-    <w:lsdException w:name="Light Shading Accent 2" w:semiHidden="0" w:uiPriority="60" w:unhideWhenUsed="0"/>
-    <w:lsdException w:name="Light List Accent 2" w:semiHidden="0" w:uiPriority="61" w:unhideWhenUsed="0"/>
-    <w:lsdException w:name="Light Grid Accent 2" w:semiHidden="0" w:uiPriority="62" w:unhideWhenUsed="0"/>
-    <w:lsdException w:name="Medium Shading 1 Accent 2" w:semiHidden="0" w:uiPriority="63" w:unhideWhenUsed="0"/>
-    <w:lsdException w:name="Medium Shading 2 Accent 2" w:semiHidden="0" w:uiPriority="64" w:unhideWhenUsed="0"/>
-    <w:lsdException w:name="Medium List 1 Accent 2" w:semiHidden="0" w:uiPriority="65" w:unhideWhenUsed="0"/>
-    <w:lsdException w:name="Medium List 2 Accent 2" w:semiHidden="0" w:uiPriority="66" w:unhideWhenUsed="0"/>
-    <w:lsdException w:name="Medium Grid 1 Accent 2" w:semiHidden="0" w:uiPriority="67" w:unhideWhenUsed="0"/>
-    <w:lsdException w:name="Medium Grid 2 Accent 2" w:semiHidden="0" w:uiPriority="68" w:unhideWhenUsed="0"/>
-    <w:lsdException w:name="Medium Grid 3 Accent 2" w:semiHidden="0" w:uiPriority="69" w:unhideWhenUsed="0"/>
-    <w:lsdException w:name="Dark List Accent 2" w:semiHidden="0" w:uiPriority="70" w:unhideWhenUsed="0"/>
-    <w:lsdException w:name="Colorful Shading Accent 2" w:semiHidden="0" w:uiPriority="71" w:unhideWhenUsed="0"/>
-    <w:lsdException w:name="Colorful List Accent 2" w:semiHidden="0" w:uiPriority="72" w:unhideWhenUsed="0"/>
-    <w:lsdException w:name="Colorful Grid Accent 2" w:semiHidden="0" w:uiPriority="73" w:unhideWhenUsed="0"/>
-    <w:lsdException w:name="Light Shading Accent 3" w:semiHidden="0" w:uiPriority="60" w:unhideWhenUsed="0"/>
-    <w:lsdException w:name="Light List Accent 3" w:semiHidden="0" w:uiPriority="61" w:unhideWhenUsed="0"/>
-    <w:lsdException w:name="Light Grid Accent 3" w:semiHidden="0" w:uiPriority="62" w:unhideWhenUsed="0"/>
-    <w:lsdException w:name="Medium Shading 1 Accent 3" w:semiHidden="0" w:uiPriority="63" w:unhideWhenUsed="0"/>
-    <w:lsdException w:name="Medium Shading 2 Accent 3" w:semiHidden="0" w:uiPriority="64" w:unhideWhenUsed="0"/>
-    <w:lsdException w:name="Medium List 1 Accent 3" w:semiHidden="0" w:uiPriority="65" w:unhideWhenUsed="0"/>
-    <w:lsdException w:name="Medium List 2 Accent 3" w:semiHidden="0" w:uiPriority="66" w:unhideWhenUsed="0"/>
-    <w:lsdException w:name="Medium Grid 1 Accent 3" w:semiHidden="0" w:uiPriority="67" w:unhideWhenUsed="0"/>
-    <w:lsdException w:name="Medium Grid 2 Accent 3" w:semiHidden="0" w:uiPriority="68" w:unhideWhenUsed="0"/>
-    <w:lsdException w:name="Medium Grid 3 Accent 3" w:semiHidden="0" w:uiPriority="69" w:unhideWhenUsed="0"/>
-    <w:lsdException w:name="Dark List Accent 3" w:semiHidden="0" w:uiPriority="70" w:unhideWhenUsed="0"/>
-    <w:lsdException w:name="Colorful Shading Accent 3" w:semiHidden="0" w:uiPriority="71" w:unhideWhenUsed="0"/>
-    <w:lsdException w:name="Colorful List Accent 3" w:semiHidden="0" w:uiPriority="72" w:unhideWhenUsed="0"/>
-    <w:lsdException w:name="Colorful Grid Accent 3" w:semiHidden="0" w:uiPriority="73" w:unhideWhenUsed="0"/>
-    <w:lsdException w:name="Light Shading Accent 4" w:semiHidden="0" w:uiPriority="60" w:unhideWhenUsed="0"/>
-    <w:lsdException w:name="Light List Accent 4" w:semiHidden="0" w:uiPriority="61" w:unhideWhenUsed="0"/>
-    <w:lsdException w:name="Light Grid Accent 4" w:semiHidden="0" w:uiPriority="62" w:unhideWhenUsed="0"/>
-    <w:lsdException w:name="Medium Shading 1 Accent 4" w:semiHidden="0" w:uiPriority="63" w:unhideWhenUsed="0"/>
-    <w:lsdException w:name="Medium Shading 2 Accent 4" w:semiHidden="0" w:uiPriority="64" w:unhideWhenUsed="0"/>
-    <w:lsdException w:name="Medium List 1 Accent 4" w:semiHidden="0" w:uiPriority="65" w:unhideWhenUsed="0"/>
-    <w:lsdException w:name="Medium List 2 Accent 4" w:semiHidden="0" w:uiPriority="66" w:unhideWhenUsed="0"/>
-    <w:lsdException w:name="Medium Grid 1 Accent 4" w:semiHidden="0" w:uiPriority="67" w:unhideWhenUsed="0"/>
-    <w:lsdException w:name="Medium Grid 2 Accent 4" w:semiHidden="0" w:uiPriority="68" w:unhideWhenUsed="0"/>
-    <w:lsdException w:name="Medium Grid 3 Accent 4" w:semiHidden="0" w:uiPriority="69" w:unhideWhenUsed="0"/>
-    <w:lsdException w:name="Dark List Accent 4" w:semiHidden="0" w:uiPriority="70" w:unhideWhenUsed="0"/>
-    <w:lsdException w:name="Colorful Shading Accent 4" w:semiHidden="0" w:uiPriority="71" w:unhideWhenUsed="0"/>
-    <w:lsdException w:name="Colorful List Accent 4" w:semiHidden="0" w:uiPriority="72" w:unhideWhenUsed="0"/>
-    <w:lsdException w:name="Colorful Grid Accent 4" w:semiHidden="0" w:uiPriority="73" w:unhideWhenUsed="0"/>
-    <w:lsdException w:name="Light Shading Accent 5" w:semiHidden="0" w:uiPriority="60" w:unhideWhenUsed="0"/>
-    <w:lsdException w:name="Light List Accent 5" w:semiHidden="0" w:uiPriority="61" w:unhideWhenUsed="0"/>
-    <w:lsdException w:name="Light Grid Accent 5" w:semiHidden="0" w:uiPriority="62" w:unhideWhenUsed="0"/>
-    <w:lsdException w:name="Medium Shading 1 Accent 5" w:semiHidden="0" w:uiPriority="63" w:unhideWhenUsed="0"/>
-    <w:lsdException w:name="Medium Shading 2 Accent 5" w:semiHidden="0" w:uiPriority="64" w:unhideWhenUsed="0"/>
-    <w:lsdException w:name="Medium List 1 Accent 5" w:semiHidden="0" w:uiPriority="65" w:unhideWhenUsed="0"/>
-    <w:lsdException w:name="Medium List 2 Accent 5" w:semiHidden="0" w:uiPriority="66" w:unhideWhenUsed="0"/>
-    <w:lsdException w:name="Medium Grid 1 Accent 5" w:semiHidden="0" w:uiPriority="67" w:unhideWhenUsed="0"/>
-    <w:lsdException w:name="Medium Grid 2 Accent 5" w:semiHidden="0" w:uiPriority="68" w:unhideWhenUsed="0"/>
-    <w:lsdException w:name="Medium Grid 3 Accent 5" w:semiHidden="0" w:uiPriority="69" w:unhideWhenUsed="0"/>
-    <w:lsdException w:name="Dark List Accent 5" w:semiHidden="0" w:uiPriority="70" w:unhideWhenUsed="0"/>
-    <w:lsdException w:name="Colorful Shading Accent 5" w:semiHidden="0" w:uiPriority="71" w:unhideWhenUsed="0"/>
-    <w:lsdException w:name="Colorful List Accent 5" w:semiHidden="0" w:uiPriority="72" w:unhideWhenUsed="0"/>
-    <w:lsdException w:name="Colorful Grid Accent 5" w:semiHidden="0" w:uiPriority="73" w:unhideWhenUsed="0"/>
-    <w:lsdException w:name="Light Shading Accent 6" w:semiHidden="0" w:uiPriority="60" w:unhideWhenUsed="0"/>
-    <w:lsdException w:name="Light List Accent 6" w:semiHidden="0" w:uiPriority="61" w:unhideWhenUsed="0"/>
-    <w:lsdException w:name="Light Grid Accent 6" w:semiHidden="0" w:uiPriority="62" w:unhideWhenUsed="0"/>
-    <w:lsdException w:name="Medium Shading 1 Accent 6" w:semiHidden="0" w:uiPriority="63" w:unhideWhenUsed="0"/>
-    <w:lsdException w:name="Medium Shading 2 Accent 6" w:semiHidden="0" w:uiPriority="64" w:unhideWhenUsed="0"/>
-    <w:lsdException w:name="Medium List 1 Accent 6" w:semiHidden="0" w:uiPriority="65" w:unhideWhenUsed="0"/>
-    <w:lsdException w:name="Medium List 2 Accent 6" w:semiHidden="0" w:uiPriority="66" w:unhideWhenUsed="0"/>
-    <w:lsdException w:name="Medium Grid 1 Accent 6" w:semiHidden="0" w:uiPriority="67" w:unhideWhenUsed="0"/>
-    <w:lsdException w:name="Medium Grid 2 Accent 6" w:semiHidden="0" w:uiPriority="68" w:unhideWhenUsed="0"/>
-    <w:lsdException w:name="Medium Grid 3 Accent 6" w:semiHidden="0" w:uiPriority="69" w:unhideWhenUsed="0"/>
-    <w:lsdException w:name="Dark List Accent 6" w:semiHidden="0" w:uiPriority="70" w:unhideWhenUsed="0"/>
-    <w:lsdException w:name="Colorful Shading Accent 6" w:semiHidden="0" w:uiPriority="71" w:unhideWhenUsed="0"/>
-    <w:lsdException w:name="Colorful List Accent 6" w:semiHidden="0" w:uiPriority="72" w:unhideWhenUsed="0"/>
-    <w:lsdException w:name="Colorful Grid Accent 6" w:semiHidden="0" w:uiPriority="73" w:unhideWhenUsed="0"/>
-    <w:lsdException w:name="Subtle Emphasis" w:semiHidden="0" w:uiPriority="19" w:unhideWhenUsed="0" w:qFormat="1"/>
-    <w:lsdException w:name="Intense Emphasis" w:semiHidden="0" w:uiPriority="21" w:unhideWhenUsed="0" w:qFormat="1"/>
-    <w:lsdException w:name="Subtle Reference" w:semiHidden="0" w:uiPriority="31" w:unhideWhenUsed="0" w:qFormat="1"/>
-    <w:lsdException w:name="Intense Reference" w:semiHidden="0" w:uiPriority="32" w:unhideWhenUsed="0" w:qFormat="1"/>
-    <w:lsdException w:name="Book Title" w:semiHidden="0" w:uiPriority="33" w:unhideWhenUsed="0" w:qFormat="1"/>
-    <w:lsdException w:name="Bibliography" w:uiPriority="37"/>
-    <w:lsdException w:name="TOC Heading" w:uiPriority="39" w:qFormat="1"/>
-  </w:latentStyles>
-  <w:style w:type="paragraph" w:default="1" w:styleId="a">
-    <w:name w:val="Normal"/>
-    <w:qFormat/>
-  </w:style>
-  <w:style w:type="character" w:default="1" w:styleId="a0">
-    <w:name w:val="Default Paragraph Font"/>
-    <w:uiPriority w:val="1"/>
-    <w:semiHidden/>
-    <w:unhideWhenUsed/>
-  </w:style>
-  <w:style w:type="table" w:default="1" w:styleId="a1">
-    <w:name w:val="Normal Table"/>
-    <w:uiPriority w:val="99"/>
-    <w:semiHidden/>
-    <w:unhideWhenUsed/>
-    <w:qFormat/>
-    <w:tblPr>
-      <w:tblInd w:w="0" w:type="dxa"/>
-      <w:tblCellMar>
-        <w:top w:w="0" w:type="dxa"/>
-        <w:left w:w="108" w:type="dxa"/>
-        <w:bottom w:w="0" w:type="dxa"/>
-        <w:right w:w="108" w:type="dxa"/>
-      </w:tblCellMar>
-    </w:tblPr>
-  </w:style>
-  <w:style w:type="numbering" w:default="1" w:styleId="a2">
-    <w:name w:val="No List"/>
-    <w:uiPriority w:val="99"/>
-    <w:semiHidden/>
-    <w:unhideWhenUsed/>
-  </w:style>
-  <w:style w:type="character" w:styleId="a3">
-    <w:name w:val="Placeholder Text"/>
-    <w:basedOn w:val="a0"/>
-    <w:uiPriority w:val="99"/>
-    <w:semiHidden/>
-    <w:rsid w:val="007A62F6"/>
-    <w:rPr>
-      <w:color w:val="808080"/>
-    </w:rPr>
-  </w:style>
-</w:styles>
-</file>
-
-<file path=word/glossary/webSettings.xml><?xml version="1.0" encoding="utf-8"?>
-<w:webSettings xmlns:r="http://schemas.openxmlformats.org/officeDocument/2006/relationships" xmlns:w="http://schemas.openxmlformats.org/wordprocessingml/2006/main">
-  <w:optimizeForBrowser/>
-</w:webSettings>
-</file>
-
 <file path=word/theme/theme1.xml><?xml version="1.0" encoding="utf-8"?>
 <a:theme xmlns:a="http://schemas.openxmlformats.org/drawingml/2006/main" name="Тема Office">
   <a:themeElements>
@@ -18617,7 +18542,7 @@
 </file>
 
 <file path=customXml/itemProps2.xml><?xml version="1.0" encoding="utf-8"?>
-<ds:datastoreItem xmlns:ds="http://schemas.openxmlformats.org/officeDocument/2006/customXml" ds:itemID="{4556C461-1746-41E1-8D9C-D90A87CD35B1}">
+<ds:datastoreItem xmlns:ds="http://schemas.openxmlformats.org/officeDocument/2006/customXml" ds:itemID="{46911D98-BD23-4A8E-9D97-50460DE0AD83}">
   <ds:schemaRefs>
     <ds:schemaRef ds:uri="http://schemas.openxmlformats.org/officeDocument/2006/bibliography"/>
   </ds:schemaRefs>

</xml_diff>